<commit_message>
Cheat sheet and factorial
</commit_message>
<xml_diff>
--- a/Java Cheat Sheet.docx
+++ b/Java Cheat Sheet.docx
@@ -4,7 +4,7 @@
   <w:body>
     <w:p>
       <w:pPr>
-        <w:pStyle w:val="Title"/>
+        <w:pStyle w:val="Quote"/>
       </w:pPr>
       <w:r>
         <w:t>Java Cheat Sheet</w:t>
@@ -84,7 +84,7 @@
           <v:shape id="_x0000_i1025" type="#_x0000_t75" style="width:468pt;height:402.75pt" o:ole="">
             <v:imagedata r:id="rId6" o:title=""/>
           </v:shape>
-          <o:OLEObject Type="Embed" ProgID="Word.OpenDocumentText.12" ShapeID="_x0000_i1025" DrawAspect="Content" ObjectID="_1547204055" r:id="rId7"/>
+          <o:OLEObject Type="Embed" ProgID="Word.OpenDocumentText.12" ShapeID="_x0000_i1025" DrawAspect="Content" ObjectID="_1547305556" r:id="rId7"/>
         </w:object>
       </w:r>
     </w:p>
@@ -153,7 +153,7 @@
           <v:shape id="_x0000_i1026" type="#_x0000_t75" style="width:468pt;height:372.75pt" o:ole="">
             <v:imagedata r:id="rId8" o:title=""/>
           </v:shape>
-          <o:OLEObject Type="Embed" ProgID="Word.OpenDocumentText.12" ShapeID="_x0000_i1026" DrawAspect="Content" ObjectID="_1547204056" r:id="rId9"/>
+          <o:OLEObject Type="Embed" ProgID="Word.OpenDocumentText.12" ShapeID="_x0000_i1026" DrawAspect="Content" ObjectID="_1547305557" r:id="rId9"/>
         </w:object>
       </w:r>
     </w:p>
@@ -202,7 +202,7 @@
           <v:shape id="_x0000_i1027" type="#_x0000_t75" style="width:468pt;height:358.5pt" o:ole="">
             <v:imagedata r:id="rId10" o:title=""/>
           </v:shape>
-          <o:OLEObject Type="Embed" ProgID="Word.OpenDocumentText.12" ShapeID="_x0000_i1027" DrawAspect="Content" ObjectID="_1547204057" r:id="rId11"/>
+          <o:OLEObject Type="Embed" ProgID="Word.OpenDocumentText.12" ShapeID="_x0000_i1027" DrawAspect="Content" ObjectID="_1547305558" r:id="rId11"/>
         </w:object>
       </w:r>
     </w:p>
@@ -241,7 +241,7 @@
           <v:shape id="_x0000_i1028" type="#_x0000_t75" style="width:468pt;height:219.75pt" o:ole="">
             <v:imagedata r:id="rId12" o:title=""/>
           </v:shape>
-          <o:OLEObject Type="Embed" ProgID="Word.OpenDocumentText.12" ShapeID="_x0000_i1028" DrawAspect="Content" ObjectID="_1547204058" r:id="rId13"/>
+          <o:OLEObject Type="Embed" ProgID="Word.OpenDocumentText.12" ShapeID="_x0000_i1028" DrawAspect="Content" ObjectID="_1547305559" r:id="rId13"/>
         </w:object>
       </w:r>
     </w:p>
@@ -273,25 +273,87 @@
     </w:p>
     <w:p>
       <w:pPr>
-        <w:pStyle w:val="Heading3"/>
-      </w:pPr>
-      <w:r>
-        <w:t>Using FOR loop</w:t>
-      </w:r>
-    </w:p>
-    <w:p/>
-    <w:p>
-      <w:pPr>
-        <w:pStyle w:val="Heading3"/>
-      </w:pPr>
-      <w:r>
-        <w:t>Using RECURSION</w:t>
-      </w:r>
-    </w:p>
-    <w:p>
+        <w:ind w:left="360"/>
+      </w:pPr>
+      <w:r>
+        <w:t>Link:</w:t>
+      </w:r>
+      <w:r>
+        <w:t xml:space="preserve"> </w:t>
+      </w:r>
+      <w:r>
+        <w:t xml:space="preserve"> </w:t>
+      </w:r>
+      <w:hyperlink r:id="rId14" w:history="1">
+        <w:r>
+          <w:rPr>
+            <w:rStyle w:val="Hyperlink"/>
+          </w:rPr>
+          <w:t>http://www.programmerinterview.com/index.php/general-miscellaneous/java-method-calculate-factorial/</w:t>
+        </w:r>
+      </w:hyperlink>
       <w:bookmarkStart w:id="4" w:name="_GoBack"/>
       <w:bookmarkEnd w:id="4"/>
-    </w:p>
+      <w:r>
+        <w:br/>
+      </w:r>
+      <w:hyperlink r:id="rId15" w:history="1">
+        <w:r>
+          <w:rPr>
+            <w:rStyle w:val="Hyperlink"/>
+          </w:rPr>
+          <w:t>http://www.javawithus.com/programs/factorial</w:t>
+        </w:r>
+      </w:hyperlink>
+      <w:r>
+        <w:br/>
+        <w:t>Code:</w:t>
+      </w:r>
+    </w:p>
+    <w:p>
+      <w:pPr>
+        <w:pStyle w:val="Heading3"/>
+      </w:pPr>
+      <w:r>
+        <w:t>Using FOR loop</w:t>
+      </w:r>
+      <w:r>
+        <w:br/>
+      </w:r>
+      <w:bookmarkStart w:id="5" w:name="_MON_1547305391"/>
+      <w:bookmarkEnd w:id="5"/>
+      <w:r>
+        <w:object w:dxaOrig="9360" w:dyaOrig="4116">
+          <v:shape id="_x0000_i1030" type="#_x0000_t75" style="width:468pt;height:205.5pt" o:ole="">
+            <v:imagedata r:id="rId16" o:title=""/>
+          </v:shape>
+          <o:OLEObject Type="Embed" ProgID="Word.OpenDocumentText.12" ShapeID="_x0000_i1030" DrawAspect="Content" ObjectID="_1547305560" r:id="rId17"/>
+        </w:object>
+      </w:r>
+    </w:p>
+    <w:p/>
+    <w:p>
+      <w:pPr>
+        <w:pStyle w:val="Heading3"/>
+      </w:pPr>
+      <w:r>
+        <w:t>Using RECURSION</w:t>
+      </w:r>
+      <w:r>
+        <w:br/>
+      </w:r>
+      <w:bookmarkStart w:id="6" w:name="_MON_1547304979"/>
+      <w:bookmarkEnd w:id="6"/>
+      <w:r>
+        <w:object w:dxaOrig="9360" w:dyaOrig="4678">
+          <v:shape id="_x0000_i1029" type="#_x0000_t75" style="width:468pt;height:234pt" o:ole="">
+            <v:imagedata r:id="rId18" o:title=""/>
+          </v:shape>
+          <o:OLEObject Type="Embed" ProgID="Word.OpenDocumentText.12" ShapeID="_x0000_i1029" DrawAspect="Content" ObjectID="_1547305561" r:id="rId19"/>
+        </w:object>
+      </w:r>
+    </w:p>
+    <w:p/>
     <w:p>
       <w:pPr>
         <w:pStyle w:val="ListParagraph"/>
@@ -1355,6 +1417,37 @@
       <w:color w:val="2E74B5" w:themeColor="accent1" w:themeShade="BF"/>
     </w:rPr>
   </w:style>
+  <w:style w:type="paragraph" w:styleId="Quote">
+    <w:name w:val="Quote"/>
+    <w:basedOn w:val="Normal"/>
+    <w:next w:val="Normal"/>
+    <w:link w:val="QuoteChar"/>
+    <w:uiPriority w:val="29"/>
+    <w:qFormat/>
+    <w:rsid w:val="00CE3DDD"/>
+    <w:pPr>
+      <w:spacing w:before="200"/>
+      <w:ind w:left="864" w:right="864"/>
+      <w:jc w:val="center"/>
+    </w:pPr>
+    <w:rPr>
+      <w:i/>
+      <w:iCs/>
+      <w:color w:val="404040" w:themeColor="text1" w:themeTint="BF"/>
+    </w:rPr>
+  </w:style>
+  <w:style w:type="character" w:customStyle="1" w:styleId="QuoteChar">
+    <w:name w:val="Quote Char"/>
+    <w:basedOn w:val="DefaultParagraphFont"/>
+    <w:link w:val="Quote"/>
+    <w:uiPriority w:val="29"/>
+    <w:rsid w:val="00CE3DDD"/>
+    <w:rPr>
+      <w:i/>
+      <w:iCs/>
+      <w:color w:val="404040" w:themeColor="text1" w:themeTint="BF"/>
+    </w:rPr>
+  </w:style>
 </w:styles>
 </file>
 

</xml_diff>

<commit_message>
Loops and cheat sheet
</commit_message>
<xml_diff>
--- a/Java Cheat Sheet.docx
+++ b/Java Cheat Sheet.docx
@@ -84,7 +84,7 @@
           <v:shape id="_x0000_i1025" type="#_x0000_t75" style="width:468pt;height:402.75pt" o:ole="">
             <v:imagedata r:id="rId6" o:title=""/>
           </v:shape>
-          <o:OLEObject Type="Embed" ProgID="Word.OpenDocumentText.12" ShapeID="_x0000_i1025" DrawAspect="Content" ObjectID="_1547370374" r:id="rId7"/>
+          <o:OLEObject Type="Embed" ProgID="Word.OpenDocumentText.12" ShapeID="_x0000_i1025" DrawAspect="Content" ObjectID="_1547456166" r:id="rId7"/>
         </w:object>
       </w:r>
     </w:p>
@@ -153,7 +153,7 @@
           <v:shape id="_x0000_i1026" type="#_x0000_t75" style="width:468pt;height:372.75pt" o:ole="">
             <v:imagedata r:id="rId8" o:title=""/>
           </v:shape>
-          <o:OLEObject Type="Embed" ProgID="Word.OpenDocumentText.12" ShapeID="_x0000_i1026" DrawAspect="Content" ObjectID="_1547370375" r:id="rId9"/>
+          <o:OLEObject Type="Embed" ProgID="Word.OpenDocumentText.12" ShapeID="_x0000_i1026" DrawAspect="Content" ObjectID="_1547456167" r:id="rId9"/>
         </w:object>
       </w:r>
     </w:p>
@@ -202,7 +202,7 @@
           <v:shape id="_x0000_i1027" type="#_x0000_t75" style="width:468pt;height:358.5pt" o:ole="">
             <v:imagedata r:id="rId10" o:title=""/>
           </v:shape>
-          <o:OLEObject Type="Embed" ProgID="Word.OpenDocumentText.12" ShapeID="_x0000_i1027" DrawAspect="Content" ObjectID="_1547370376" r:id="rId11"/>
+          <o:OLEObject Type="Embed" ProgID="Word.OpenDocumentText.12" ShapeID="_x0000_i1027" DrawAspect="Content" ObjectID="_1547456168" r:id="rId11"/>
         </w:object>
       </w:r>
     </w:p>
@@ -241,7 +241,7 @@
           <v:shape id="_x0000_i1028" type="#_x0000_t75" style="width:468pt;height:219.75pt" o:ole="">
             <v:imagedata r:id="rId12" o:title=""/>
           </v:shape>
-          <o:OLEObject Type="Embed" ProgID="Word.OpenDocumentText.12" ShapeID="_x0000_i1028" DrawAspect="Content" ObjectID="_1547370377" r:id="rId13"/>
+          <o:OLEObject Type="Embed" ProgID="Word.OpenDocumentText.12" ShapeID="_x0000_i1028" DrawAspect="Content" ObjectID="_1547456169" r:id="rId13"/>
         </w:object>
       </w:r>
     </w:p>
@@ -325,7 +325,7 @@
           <v:shape id="_x0000_i1029" type="#_x0000_t75" style="width:468pt;height:205.5pt" o:ole="">
             <v:imagedata r:id="rId16" o:title=""/>
           </v:shape>
-          <o:OLEObject Type="Embed" ProgID="Word.OpenDocumentText.12" ShapeID="_x0000_i1029" DrawAspect="Content" ObjectID="_1547370378" r:id="rId17"/>
+          <o:OLEObject Type="Embed" ProgID="Word.OpenDocumentText.12" ShapeID="_x0000_i1029" DrawAspect="Content" ObjectID="_1547456170" r:id="rId17"/>
         </w:object>
       </w:r>
     </w:p>
@@ -347,7 +347,7 @@
           <v:shape id="_x0000_i1030" type="#_x0000_t75" style="width:468pt;height:234pt" o:ole="">
             <v:imagedata r:id="rId18" o:title=""/>
           </v:shape>
-          <o:OLEObject Type="Embed" ProgID="Word.OpenDocumentText.12" ShapeID="_x0000_i1030" DrawAspect="Content" ObjectID="_1547370379" r:id="rId19"/>
+          <o:OLEObject Type="Embed" ProgID="Word.OpenDocumentText.12" ShapeID="_x0000_i1030" DrawAspect="Content" ObjectID="_1547456171" r:id="rId19"/>
         </w:object>
       </w:r>
     </w:p>
@@ -367,13 +367,19 @@
     </w:p>
     <w:p>
       <w:r>
-        <w:t>Link</w:t>
-      </w:r>
-      <w:proofErr w:type="gramStart"/>
-      <w:r>
-        <w:t>:</w:t>
-      </w:r>
-      <w:proofErr w:type="gramEnd"/>
+        <w:t>Link:</w:t>
+      </w:r>
+      <w:r>
+        <w:t xml:space="preserve"> </w:t>
+      </w:r>
+      <w:hyperlink r:id="rId20" w:history="1">
+        <w:r>
+          <w:rPr>
+            <w:rStyle w:val="Hyperlink"/>
+          </w:rPr>
+          <w:t>http://stackoverflow.com/questions/18828091/how-to-get-the-minimum-maximum-value-of-an-array</w:t>
+        </w:r>
+      </w:hyperlink>
       <w:r>
         <w:br/>
         <w:t>Code:</w:t>
@@ -389,10 +395,10 @@
     <w:p>
       <w:r>
         <w:object w:dxaOrig="9360" w:dyaOrig="2323">
-          <v:shape id="_x0000_i1040" type="#_x0000_t75" style="width:468pt;height:116.25pt" o:ole="">
-            <v:imagedata r:id="rId20" o:title=""/>
+          <v:shape id="_x0000_i1031" type="#_x0000_t75" style="width:468pt;height:116.25pt" o:ole="">
+            <v:imagedata r:id="rId21" o:title=""/>
           </v:shape>
-          <o:OLEObject Type="Embed" ProgID="Word.OpenDocumentText.12" ShapeID="_x0000_i1040" DrawAspect="Content" ObjectID="_1547370380" r:id="rId21"/>
+          <o:OLEObject Type="Embed" ProgID="Word.OpenDocumentText.12" ShapeID="_x0000_i1031" DrawAspect="Content" ObjectID="_1547456172" r:id="rId22"/>
         </w:object>
       </w:r>
       <w:r>
@@ -405,44 +411,81 @@
     <w:p>
       <w:r>
         <w:object w:dxaOrig="9360" w:dyaOrig="2767">
-          <v:shape id="_x0000_i1052" type="#_x0000_t75" style="width:468pt;height:138pt" o:ole="">
-            <v:imagedata r:id="rId22" o:title=""/>
+          <v:shape id="_x0000_i1032" type="#_x0000_t75" style="width:468pt;height:138pt" o:ole="">
+            <v:imagedata r:id="rId23" o:title=""/>
           </v:shape>
-          <o:OLEObject Type="Embed" ProgID="Word.OpenDocumentText.12" ShapeID="_x0000_i1052" DrawAspect="Content" ObjectID="_1547370381" r:id="rId23"/>
+          <o:OLEObject Type="Embed" ProgID="Word.OpenDocumentText.12" ShapeID="_x0000_i1032" DrawAspect="Content" ObjectID="_1547456173" r:id="rId24"/>
         </w:object>
       </w:r>
-      <w:bookmarkStart w:id="8" w:name="_GoBack"/>
-      <w:bookmarkEnd w:id="8"/>
       <w:r>
         <w:br/>
-        <w:t>By sorting the array the 1</w:t>
-      </w:r>
-      <w:r>
-        <w:rPr>
-          <w:vertAlign w:val="superscript"/>
-        </w:rPr>
-        <w:t>st</w:t>
+        <w:t xml:space="preserve">By sorting the </w:t>
+      </w:r>
+      <w:r>
+        <w:t>array,</w:t>
+      </w:r>
+      <w:r>
+        <w:t xml:space="preserve"> the </w:t>
+      </w:r>
+      <w:r>
+        <w:t>first</w:t>
       </w:r>
       <w:r>
         <w:t xml:space="preserve"> index will be the lowest number and the last index would be the highest number</w:t>
       </w:r>
     </w:p>
-    <w:bookmarkStart w:id="9" w:name="_MON_1547357275"/>
-    <w:bookmarkEnd w:id="9"/>
+    <w:bookmarkStart w:id="8" w:name="_MON_1547357275"/>
+    <w:bookmarkEnd w:id="8"/>
     <w:p>
       <w:r>
         <w:object w:dxaOrig="9360" w:dyaOrig="1387">
-          <v:shape id="_x0000_i1037" type="#_x0000_t75" style="width:468pt;height:69pt" o:ole="">
-            <v:imagedata r:id="rId24" o:title=""/>
+          <v:shape id="_x0000_i1033" type="#_x0000_t75" style="width:468pt;height:69pt" o:ole="">
+            <v:imagedata r:id="rId25" o:title=""/>
           </v:shape>
-          <o:OLEObject Type="Embed" ProgID="Word.OpenDocumentText.12" ShapeID="_x0000_i1037" DrawAspect="Content" ObjectID="_1547370382" r:id="rId25"/>
+          <o:OLEObject Type="Embed" ProgID="Word.OpenDocumentText.12" ShapeID="_x0000_i1033" DrawAspect="Content" ObjectID="_1547456174" r:id="rId26"/>
         </w:object>
       </w:r>
     </w:p>
     <w:p>
       <w:pPr>
-        <w:pStyle w:val="ListParagraph"/>
-      </w:pPr>
+        <w:pStyle w:val="Heading1"/>
+      </w:pPr>
+      <w:r>
+        <w:lastRenderedPageBreak/>
+        <w:t>Find Prime Number</w:t>
+      </w:r>
+    </w:p>
+    <w:p>
+      <w:r>
+        <w:t xml:space="preserve">Link: </w:t>
+      </w:r>
+      <w:hyperlink r:id="rId27" w:history="1">
+        <w:r>
+          <w:rPr>
+            <w:rStyle w:val="Hyperlink"/>
+          </w:rPr>
+          <w:t>http://www.introprogramming.info/intro-java-book/read-online/glava6-cikli/</w:t>
+        </w:r>
+      </w:hyperlink>
+      <w:r>
+        <w:br/>
+        <w:t>Code:</w:t>
+      </w:r>
+      <w:r>
+        <w:br/>
+      </w:r>
+      <w:bookmarkStart w:id="9" w:name="_GoBack"/>
+      <w:bookmarkStart w:id="10" w:name="_MON_1547449536"/>
+      <w:bookmarkEnd w:id="10"/>
+      <w:r>
+        <w:object w:dxaOrig="9360" w:dyaOrig="3466">
+          <v:shape id="_x0000_i1042" type="#_x0000_t75" style="width:468pt;height:173.25pt" o:ole="">
+            <v:imagedata r:id="rId28" o:title=""/>
+          </v:shape>
+          <o:OLEObject Type="Embed" ProgID="Word.OpenDocumentText.12" ShapeID="_x0000_i1042" DrawAspect="Content" ObjectID="_1547456175" r:id="rId29"/>
+        </w:object>
+      </w:r>
+      <w:bookmarkEnd w:id="9"/>
     </w:p>
     <w:sectPr>
       <w:pgSz w:w="12240" w:h="15840"/>

</xml_diff>

<commit_message>
Multiples - completed - added test cases
</commit_message>
<xml_diff>
--- a/Java Cheat Sheet.docx
+++ b/Java Cheat Sheet.docx
@@ -8,6 +8,63 @@
       </w:pPr>
       <w:r>
         <w:t>Java Cheat Sheet</w:t>
+      </w:r>
+    </w:p>
+    <w:p>
+      <w:pPr>
+        <w:pStyle w:val="Heading1"/>
+      </w:pPr>
+      <w:r>
+        <w:t>Useful Links</w:t>
+      </w:r>
+      <w:bookmarkStart w:id="0" w:name="_GoBack"/>
+      <w:bookmarkEnd w:id="0"/>
+    </w:p>
+    <w:p>
+      <w:r>
+        <w:tab/>
+        <w:t xml:space="preserve">OS Overview: </w:t>
+      </w:r>
+      <w:hyperlink r:id="rId6" w:history="1">
+        <w:r>
+          <w:rPr>
+            <w:rStyle w:val="Hyperlink"/>
+          </w:rPr>
+          <w:t>https://www.tutorialspoint.com/operating_system/os_overview.htm</w:t>
+        </w:r>
+      </w:hyperlink>
+      <w:r>
+        <w:br/>
+      </w:r>
+      <w:r>
+        <w:tab/>
+        <w:t xml:space="preserve">Big-O: </w:t>
+      </w:r>
+      <w:hyperlink r:id="rId7" w:history="1">
+        <w:r>
+          <w:rPr>
+            <w:rStyle w:val="Hyperlink"/>
+          </w:rPr>
+          <w:t>https://www.youtube.com/watch?v=VIS4YDpuP98</w:t>
+        </w:r>
+      </w:hyperlink>
+      <w:r>
+        <w:br/>
+      </w:r>
+      <w:r>
+        <w:tab/>
+        <w:t xml:space="preserve">MIT Algorithms: </w:t>
+      </w:r>
+      <w:hyperlink r:id="rId8" w:history="1">
+        <w:r>
+          <w:rPr>
+            <w:rStyle w:val="Hyperlink"/>
+          </w:rPr>
+          <w:t>https://www.youtube.com/watch?v=JPyuH4qXLZ0&amp;list=PL8B24C31197EC371C</w:t>
+        </w:r>
+      </w:hyperlink>
+      <w:r>
+        <w:br/>
       </w:r>
     </w:p>
     <w:p>
@@ -37,7 +94,7 @@
       <w:r>
         <w:t xml:space="preserve">Link: </w:t>
       </w:r>
-      <w:hyperlink r:id="rId5" w:history="1">
+      <w:hyperlink r:id="rId9" w:history="1">
         <w:r>
           <w:rPr>
             <w:rStyle w:val="Hyperlink"/>
@@ -54,8 +111,8 @@
         <w:t xml:space="preserve">Code: </w:t>
       </w:r>
     </w:p>
-    <w:bookmarkStart w:id="0" w:name="_MON_1547201059"/>
-    <w:bookmarkEnd w:id="0"/>
+    <w:bookmarkStart w:id="1" w:name="_MON_1547201059"/>
+    <w:bookmarkEnd w:id="1"/>
     <w:p>
       <w:pPr>
         <w:pStyle w:val="ListParagraph"/>
@@ -81,183 +138,12 @@
             <v:path o:extrusionok="f" gradientshapeok="t" o:connecttype="rect"/>
             <o:lock v:ext="edit" aspectratio="t"/>
           </v:shapetype>
-          <v:shape id="_x0000_i1025" type="#_x0000_t75" style="width:468pt;height:402.75pt" o:ole="">
-            <v:imagedata r:id="rId6" o:title=""/>
-          </v:shape>
-          <o:OLEObject Type="Embed" ProgID="Word.OpenDocumentText.12" ShapeID="_x0000_i1025" DrawAspect="Content" ObjectID="_1547456166" r:id="rId7"/>
-        </w:object>
-      </w:r>
-    </w:p>
-    <w:p>
-      <w:pPr>
-        <w:pStyle w:val="Heading2"/>
-        <w:numPr>
-          <w:ilvl w:val="0"/>
-          <w:numId w:val="4"/>
-        </w:numPr>
-      </w:pPr>
-      <w:r>
-        <w:t>Fibonacci numbers</w:t>
-      </w:r>
-    </w:p>
-    <w:p>
-      <w:pPr>
-        <w:pStyle w:val="ListParagraph"/>
-        <w:ind w:firstLine="720"/>
-      </w:pPr>
-      <w:r>
-        <w:t>Link: http://www.tutorialgateway.org/fibonacci-series-in-java/</w:t>
-      </w:r>
-    </w:p>
-    <w:p>
-      <w:pPr>
-        <w:pStyle w:val="ListParagraph"/>
-        <w:ind w:firstLine="720"/>
-      </w:pPr>
-      <w:r>
-        <w:t>Code:</w:t>
-      </w:r>
-    </w:p>
-    <w:p>
-      <w:pPr>
-        <w:pStyle w:val="Heading3"/>
-        <w:rPr>
-          <w:rStyle w:val="Emphasis"/>
-        </w:rPr>
-      </w:pPr>
-      <w:r>
-        <w:rPr>
-          <w:rStyle w:val="Emphasis"/>
-        </w:rPr>
-        <w:lastRenderedPageBreak/>
-        <w:t xml:space="preserve">Using </w:t>
-      </w:r>
-      <w:r>
-        <w:rPr>
-          <w:rStyle w:val="Emphasis"/>
-        </w:rPr>
-        <w:t>WHILE</w:t>
-      </w:r>
-      <w:r>
-        <w:rPr>
-          <w:rStyle w:val="Emphasis"/>
-        </w:rPr>
-        <w:t xml:space="preserve"> loop</w:t>
-      </w:r>
-    </w:p>
-    <w:bookmarkStart w:id="1" w:name="_MON_1547202302"/>
-    <w:bookmarkEnd w:id="1"/>
-    <w:p>
-      <w:r>
-        <w:object w:dxaOrig="9360" w:dyaOrig="7460">
-          <v:shape id="_x0000_i1026" type="#_x0000_t75" style="width:468pt;height:372.75pt" o:ole="">
-            <v:imagedata r:id="rId8" o:title=""/>
-          </v:shape>
-          <o:OLEObject Type="Embed" ProgID="Word.OpenDocumentText.12" ShapeID="_x0000_i1026" DrawAspect="Content" ObjectID="_1547456167" r:id="rId9"/>
-        </w:object>
-      </w:r>
-    </w:p>
-    <w:p/>
-    <w:p/>
-    <w:p>
-      <w:pPr>
-        <w:pStyle w:val="Heading3"/>
-        <w:rPr>
-          <w:rStyle w:val="Emphasis"/>
-        </w:rPr>
-      </w:pPr>
-      <w:r>
-        <w:rPr>
-          <w:rStyle w:val="Emphasis"/>
-        </w:rPr>
-        <w:lastRenderedPageBreak/>
-        <w:t xml:space="preserve">Using </w:t>
-      </w:r>
-      <w:r>
-        <w:rPr>
-          <w:rStyle w:val="Emphasis"/>
-        </w:rPr>
-        <w:t>FOR</w:t>
-      </w:r>
-      <w:r>
-        <w:rPr>
-          <w:rStyle w:val="Emphasis"/>
-        </w:rPr>
-        <w:t xml:space="preserve"> loop</w:t>
-      </w:r>
-    </w:p>
-    <w:bookmarkStart w:id="2" w:name="_MON_1547202780"/>
-    <w:bookmarkEnd w:id="2"/>
-    <w:p>
-      <w:pPr>
-        <w:rPr>
-          <w:rStyle w:val="Emphasis"/>
-        </w:rPr>
-      </w:pPr>
-      <w:r>
-        <w:rPr>
-          <w:rStyle w:val="Emphasis"/>
-        </w:rPr>
-        <w:object w:dxaOrig="9360" w:dyaOrig="7176">
-          <v:shape id="_x0000_i1027" type="#_x0000_t75" style="width:468pt;height:358.5pt" o:ole="">
+          <v:shape id="_x0000_i1025" type="#_x0000_t75" style="width:468pt;height:402.8pt" o:ole="">
             <v:imagedata r:id="rId10" o:title=""/>
           </v:shape>
-          <o:OLEObject Type="Embed" ProgID="Word.OpenDocumentText.12" ShapeID="_x0000_i1027" DrawAspect="Content" ObjectID="_1547456168" r:id="rId11"/>
+          <o:OLEObject Type="Embed" ProgID="Word.OpenDocumentText.12" ShapeID="_x0000_i1025" DrawAspect="Content" ObjectID="_1552193900" r:id="rId11"/>
         </w:object>
       </w:r>
-    </w:p>
-    <w:p>
-      <w:pPr>
-        <w:rPr>
-          <w:rStyle w:val="Emphasis"/>
-        </w:rPr>
-      </w:pPr>
-    </w:p>
-    <w:p>
-      <w:pPr>
-        <w:pStyle w:val="Heading3"/>
-        <w:rPr>
-          <w:rStyle w:val="Emphasis"/>
-        </w:rPr>
-      </w:pPr>
-      <w:r>
-        <w:rPr>
-          <w:rStyle w:val="Emphasis"/>
-        </w:rPr>
-        <w:t xml:space="preserve">Using </w:t>
-      </w:r>
-      <w:r>
-        <w:rPr>
-          <w:rStyle w:val="Emphasis"/>
-        </w:rPr>
-        <w:t>RECURSION</w:t>
-      </w:r>
-    </w:p>
-    <w:bookmarkStart w:id="3" w:name="_MON_1547203540"/>
-    <w:bookmarkEnd w:id="3"/>
-    <w:p>
-      <w:r>
-        <w:object w:dxaOrig="9360" w:dyaOrig="4398">
-          <v:shape id="_x0000_i1028" type="#_x0000_t75" style="width:468pt;height:219.75pt" o:ole="">
-            <v:imagedata r:id="rId12" o:title=""/>
-          </v:shape>
-          <o:OLEObject Type="Embed" ProgID="Word.OpenDocumentText.12" ShapeID="_x0000_i1028" DrawAspect="Content" ObjectID="_1547456169" r:id="rId13"/>
-        </w:object>
-      </w:r>
-    </w:p>
-    <w:p>
-      <w:pPr>
-        <w:rPr>
-          <w:rStyle w:val="Emphasis"/>
-        </w:rPr>
-      </w:pPr>
-    </w:p>
-    <w:p>
-      <w:pPr>
-        <w:rPr>
-          <w:rStyle w:val="Emphasis"/>
-        </w:rPr>
-      </w:pPr>
     </w:p>
     <w:p>
       <w:pPr>
@@ -268,6 +154,178 @@
         </w:numPr>
       </w:pPr>
       <w:r>
+        <w:t>Fibonacci numbers</w:t>
+      </w:r>
+    </w:p>
+    <w:p>
+      <w:pPr>
+        <w:pStyle w:val="ListParagraph"/>
+        <w:ind w:firstLine="720"/>
+      </w:pPr>
+      <w:r>
+        <w:t>Link: http://www.tutorialgateway.org/fibonacci-series-in-java/</w:t>
+      </w:r>
+    </w:p>
+    <w:p>
+      <w:pPr>
+        <w:pStyle w:val="ListParagraph"/>
+        <w:ind w:firstLine="720"/>
+      </w:pPr>
+      <w:r>
+        <w:t>Code:</w:t>
+      </w:r>
+    </w:p>
+    <w:p>
+      <w:pPr>
+        <w:pStyle w:val="Heading3"/>
+        <w:rPr>
+          <w:rStyle w:val="Emphasis"/>
+        </w:rPr>
+      </w:pPr>
+      <w:r>
+        <w:rPr>
+          <w:rStyle w:val="Emphasis"/>
+        </w:rPr>
+        <w:lastRenderedPageBreak/>
+        <w:t xml:space="preserve">Using </w:t>
+      </w:r>
+      <w:r>
+        <w:rPr>
+          <w:rStyle w:val="Emphasis"/>
+        </w:rPr>
+        <w:t>WHILE</w:t>
+      </w:r>
+      <w:r>
+        <w:rPr>
+          <w:rStyle w:val="Emphasis"/>
+        </w:rPr>
+        <w:t xml:space="preserve"> loop</w:t>
+      </w:r>
+    </w:p>
+    <w:bookmarkStart w:id="2" w:name="_MON_1547202302"/>
+    <w:bookmarkEnd w:id="2"/>
+    <w:p>
+      <w:r>
+        <w:object w:dxaOrig="9360" w:dyaOrig="7460">
+          <v:shape id="_x0000_i1026" type="#_x0000_t75" style="width:468pt;height:372.9pt" o:ole="">
+            <v:imagedata r:id="rId12" o:title=""/>
+          </v:shape>
+          <o:OLEObject Type="Embed" ProgID="Word.OpenDocumentText.12" ShapeID="_x0000_i1026" DrawAspect="Content" ObjectID="_1552193901" r:id="rId13"/>
+        </w:object>
+      </w:r>
+    </w:p>
+    <w:p/>
+    <w:p/>
+    <w:p>
+      <w:pPr>
+        <w:pStyle w:val="Heading3"/>
+        <w:rPr>
+          <w:rStyle w:val="Emphasis"/>
+        </w:rPr>
+      </w:pPr>
+      <w:r>
+        <w:rPr>
+          <w:rStyle w:val="Emphasis"/>
+        </w:rPr>
+        <w:lastRenderedPageBreak/>
+        <w:t xml:space="preserve">Using </w:t>
+      </w:r>
+      <w:r>
+        <w:rPr>
+          <w:rStyle w:val="Emphasis"/>
+        </w:rPr>
+        <w:t>FOR</w:t>
+      </w:r>
+      <w:r>
+        <w:rPr>
+          <w:rStyle w:val="Emphasis"/>
+        </w:rPr>
+        <w:t xml:space="preserve"> loop</w:t>
+      </w:r>
+    </w:p>
+    <w:bookmarkStart w:id="3" w:name="_MON_1547202780"/>
+    <w:bookmarkEnd w:id="3"/>
+    <w:p>
+      <w:pPr>
+        <w:rPr>
+          <w:rStyle w:val="Emphasis"/>
+        </w:rPr>
+      </w:pPr>
+      <w:r>
+        <w:rPr>
+          <w:rStyle w:val="Emphasis"/>
+        </w:rPr>
+        <w:object w:dxaOrig="9360" w:dyaOrig="7176">
+          <v:shape id="_x0000_i1027" type="#_x0000_t75" style="width:468pt;height:358.65pt" o:ole="">
+            <v:imagedata r:id="rId14" o:title=""/>
+          </v:shape>
+          <o:OLEObject Type="Embed" ProgID="Word.OpenDocumentText.12" ShapeID="_x0000_i1027" DrawAspect="Content" ObjectID="_1552193902" r:id="rId15"/>
+        </w:object>
+      </w:r>
+    </w:p>
+    <w:p>
+      <w:pPr>
+        <w:rPr>
+          <w:rStyle w:val="Emphasis"/>
+        </w:rPr>
+      </w:pPr>
+    </w:p>
+    <w:p>
+      <w:pPr>
+        <w:pStyle w:val="Heading3"/>
+        <w:rPr>
+          <w:rStyle w:val="Emphasis"/>
+        </w:rPr>
+      </w:pPr>
+      <w:r>
+        <w:rPr>
+          <w:rStyle w:val="Emphasis"/>
+        </w:rPr>
+        <w:t xml:space="preserve">Using </w:t>
+      </w:r>
+      <w:r>
+        <w:rPr>
+          <w:rStyle w:val="Emphasis"/>
+        </w:rPr>
+        <w:t>RECURSION</w:t>
+      </w:r>
+    </w:p>
+    <w:bookmarkStart w:id="4" w:name="_MON_1547203540"/>
+    <w:bookmarkEnd w:id="4"/>
+    <w:p>
+      <w:r>
+        <w:object w:dxaOrig="9360" w:dyaOrig="4398">
+          <v:shape id="_x0000_i1028" type="#_x0000_t75" style="width:468pt;height:219.4pt" o:ole="">
+            <v:imagedata r:id="rId16" o:title=""/>
+          </v:shape>
+          <o:OLEObject Type="Embed" ProgID="Word.OpenDocumentText.12" ShapeID="_x0000_i1028" DrawAspect="Content" ObjectID="_1552193903" r:id="rId17"/>
+        </w:object>
+      </w:r>
+    </w:p>
+    <w:p>
+      <w:pPr>
+        <w:rPr>
+          <w:rStyle w:val="Emphasis"/>
+        </w:rPr>
+      </w:pPr>
+    </w:p>
+    <w:p>
+      <w:pPr>
+        <w:rPr>
+          <w:rStyle w:val="Emphasis"/>
+        </w:rPr>
+      </w:pPr>
+    </w:p>
+    <w:p>
+      <w:pPr>
+        <w:pStyle w:val="Heading1"/>
+        <w:numPr>
+          <w:ilvl w:val="0"/>
+          <w:numId w:val="4"/>
+        </w:numPr>
+      </w:pPr>
+      <w:r>
+        <w:lastRenderedPageBreak/>
         <w:t>Factorial</w:t>
       </w:r>
     </w:p>
@@ -284,7 +342,7 @@
       <w:r>
         <w:t xml:space="preserve"> </w:t>
       </w:r>
-      <w:hyperlink r:id="rId14" w:history="1">
+      <w:hyperlink r:id="rId18" w:history="1">
         <w:r>
           <w:rPr>
             <w:rStyle w:val="Hyperlink"/>
@@ -295,7 +353,7 @@
       <w:r>
         <w:br/>
       </w:r>
-      <w:hyperlink r:id="rId15" w:history="1">
+      <w:hyperlink r:id="rId19" w:history="1">
         <w:r>
           <w:rPr>
             <w:rStyle w:val="Hyperlink"/>
@@ -318,14 +376,14 @@
       <w:r>
         <w:br/>
       </w:r>
-      <w:bookmarkStart w:id="4" w:name="_MON_1547305391"/>
-      <w:bookmarkEnd w:id="4"/>
+      <w:bookmarkStart w:id="5" w:name="_MON_1547305391"/>
+      <w:bookmarkEnd w:id="5"/>
       <w:r>
         <w:object w:dxaOrig="9360" w:dyaOrig="4116">
-          <v:shape id="_x0000_i1029" type="#_x0000_t75" style="width:468pt;height:205.5pt" o:ole="">
-            <v:imagedata r:id="rId16" o:title=""/>
+          <v:shape id="_x0000_i1029" type="#_x0000_t75" style="width:468pt;height:205.8pt" o:ole="">
+            <v:imagedata r:id="rId20" o:title=""/>
           </v:shape>
-          <o:OLEObject Type="Embed" ProgID="Word.OpenDocumentText.12" ShapeID="_x0000_i1029" DrawAspect="Content" ObjectID="_1547456170" r:id="rId17"/>
+          <o:OLEObject Type="Embed" ProgID="Word.OpenDocumentText.12" ShapeID="_x0000_i1029" DrawAspect="Content" ObjectID="_1552193904" r:id="rId21"/>
         </w:object>
       </w:r>
     </w:p>
@@ -340,14 +398,14 @@
       <w:r>
         <w:br/>
       </w:r>
-      <w:bookmarkStart w:id="5" w:name="_MON_1547304979"/>
-      <w:bookmarkEnd w:id="5"/>
+      <w:bookmarkStart w:id="6" w:name="_MON_1547304979"/>
+      <w:bookmarkEnd w:id="6"/>
       <w:r>
         <w:object w:dxaOrig="9360" w:dyaOrig="4678">
-          <v:shape id="_x0000_i1030" type="#_x0000_t75" style="width:468pt;height:234pt" o:ole="">
-            <v:imagedata r:id="rId18" o:title=""/>
+          <v:shape id="_x0000_i1030" type="#_x0000_t75" style="width:468pt;height:233.65pt" o:ole="">
+            <v:imagedata r:id="rId22" o:title=""/>
           </v:shape>
-          <o:OLEObject Type="Embed" ProgID="Word.OpenDocumentText.12" ShapeID="_x0000_i1030" DrawAspect="Content" ObjectID="_1547456171" r:id="rId19"/>
+          <o:OLEObject Type="Embed" ProgID="Word.OpenDocumentText.12" ShapeID="_x0000_i1030" DrawAspect="Content" ObjectID="_1552193905" r:id="rId23"/>
         </w:object>
       </w:r>
     </w:p>
@@ -361,7 +419,6 @@
         </w:numPr>
       </w:pPr>
       <w:r>
-        <w:lastRenderedPageBreak/>
         <w:t>Find Min/Max in array</w:t>
       </w:r>
     </w:p>
@@ -372,7 +429,7 @@
       <w:r>
         <w:t xml:space="preserve"> </w:t>
       </w:r>
-      <w:hyperlink r:id="rId20" w:history="1">
+      <w:hyperlink r:id="rId24" w:history="1">
         <w:r>
           <w:rPr>
             <w:rStyle w:val="Hyperlink"/>
@@ -387,18 +444,19 @@
     </w:p>
     <w:p>
       <w:r>
+        <w:lastRenderedPageBreak/>
         <w:t>MAX</w:t>
       </w:r>
     </w:p>
-    <w:bookmarkStart w:id="6" w:name="_MON_1547357137"/>
-    <w:bookmarkEnd w:id="6"/>
+    <w:bookmarkStart w:id="7" w:name="_MON_1547357137"/>
+    <w:bookmarkEnd w:id="7"/>
     <w:p>
       <w:r>
         <w:object w:dxaOrig="9360" w:dyaOrig="2323">
-          <v:shape id="_x0000_i1031" type="#_x0000_t75" style="width:468pt;height:116.25pt" o:ole="">
-            <v:imagedata r:id="rId21" o:title=""/>
+          <v:shape id="_x0000_i1031" type="#_x0000_t75" style="width:468pt;height:116.15pt" o:ole="">
+            <v:imagedata r:id="rId25" o:title=""/>
           </v:shape>
-          <o:OLEObject Type="Embed" ProgID="Word.OpenDocumentText.12" ShapeID="_x0000_i1031" DrawAspect="Content" ObjectID="_1547456172" r:id="rId22"/>
+          <o:OLEObject Type="Embed" ProgID="Word.OpenDocumentText.12" ShapeID="_x0000_i1031" DrawAspect="Content" ObjectID="_1552193906" r:id="rId26"/>
         </w:object>
       </w:r>
       <w:r>
@@ -406,15 +464,15 @@
         <w:t>MIN</w:t>
       </w:r>
     </w:p>
-    <w:bookmarkStart w:id="7" w:name="_MON_1547370320"/>
-    <w:bookmarkEnd w:id="7"/>
+    <w:bookmarkStart w:id="8" w:name="_MON_1547370320"/>
+    <w:bookmarkEnd w:id="8"/>
     <w:p>
       <w:r>
         <w:object w:dxaOrig="9360" w:dyaOrig="2767">
-          <v:shape id="_x0000_i1032" type="#_x0000_t75" style="width:468pt;height:138pt" o:ole="">
-            <v:imagedata r:id="rId23" o:title=""/>
+          <v:shape id="_x0000_i1032" type="#_x0000_t75" style="width:468pt;height:137.9pt" o:ole="">
+            <v:imagedata r:id="rId27" o:title=""/>
           </v:shape>
-          <o:OLEObject Type="Embed" ProgID="Word.OpenDocumentText.12" ShapeID="_x0000_i1032" DrawAspect="Content" ObjectID="_1547456173" r:id="rId24"/>
+          <o:OLEObject Type="Embed" ProgID="Word.OpenDocumentText.12" ShapeID="_x0000_i1032" DrawAspect="Content" ObjectID="_1552193907" r:id="rId28"/>
         </w:object>
       </w:r>
       <w:r>
@@ -434,24 +492,27 @@
         <w:t xml:space="preserve"> index will be the lowest number and the last index would be the highest number</w:t>
       </w:r>
     </w:p>
-    <w:bookmarkStart w:id="8" w:name="_MON_1547357275"/>
-    <w:bookmarkEnd w:id="8"/>
+    <w:bookmarkStart w:id="9" w:name="_MON_1547357275"/>
+    <w:bookmarkEnd w:id="9"/>
     <w:p>
       <w:r>
         <w:object w:dxaOrig="9360" w:dyaOrig="1387">
-          <v:shape id="_x0000_i1033" type="#_x0000_t75" style="width:468pt;height:69pt" o:ole="">
-            <v:imagedata r:id="rId25" o:title=""/>
+          <v:shape id="_x0000_i1033" type="#_x0000_t75" style="width:468pt;height:69.3pt" o:ole="">
+            <v:imagedata r:id="rId29" o:title=""/>
           </v:shape>
-          <o:OLEObject Type="Embed" ProgID="Word.OpenDocumentText.12" ShapeID="_x0000_i1033" DrawAspect="Content" ObjectID="_1547456174" r:id="rId26"/>
+          <o:OLEObject Type="Embed" ProgID="Word.OpenDocumentText.12" ShapeID="_x0000_i1033" DrawAspect="Content" ObjectID="_1552193908" r:id="rId30"/>
         </w:object>
       </w:r>
     </w:p>
     <w:p>
       <w:pPr>
         <w:pStyle w:val="Heading1"/>
-      </w:pPr>
-      <w:r>
-        <w:lastRenderedPageBreak/>
+        <w:numPr>
+          <w:ilvl w:val="0"/>
+          <w:numId w:val="4"/>
+        </w:numPr>
+      </w:pPr>
+      <w:r>
         <w:t>Find Prime Number</w:t>
       </w:r>
     </w:p>
@@ -459,7 +520,7 @@
       <w:r>
         <w:t xml:space="preserve">Link: </w:t>
       </w:r>
-      <w:hyperlink r:id="rId27" w:history="1">
+      <w:hyperlink r:id="rId31" w:history="1">
         <w:r>
           <w:rPr>
             <w:rStyle w:val="Hyperlink"/>
@@ -474,22 +535,153 @@
       <w:r>
         <w:br/>
       </w:r>
-      <w:bookmarkStart w:id="9" w:name="_GoBack"/>
       <w:bookmarkStart w:id="10" w:name="_MON_1547449536"/>
       <w:bookmarkEnd w:id="10"/>
       <w:r>
         <w:object w:dxaOrig="9360" w:dyaOrig="3466">
-          <v:shape id="_x0000_i1042" type="#_x0000_t75" style="width:468pt;height:173.25pt" o:ole="">
-            <v:imagedata r:id="rId28" o:title=""/>
+          <v:shape id="_x0000_i1034" type="#_x0000_t75" style="width:468pt;height:173.2pt" o:ole="">
+            <v:imagedata r:id="rId32" o:title=""/>
           </v:shape>
-          <o:OLEObject Type="Embed" ProgID="Word.OpenDocumentText.12" ShapeID="_x0000_i1042" DrawAspect="Content" ObjectID="_1547456175" r:id="rId29"/>
+          <o:OLEObject Type="Embed" ProgID="Word.OpenDocumentText.12" ShapeID="_x0000_i1034" DrawAspect="Content" ObjectID="_1552193909" r:id="rId33"/>
         </w:object>
       </w:r>
-      <w:bookmarkEnd w:id="9"/>
+    </w:p>
+    <w:p>
+      <w:pPr>
+        <w:pStyle w:val="Heading1"/>
+        <w:numPr>
+          <w:ilvl w:val="0"/>
+          <w:numId w:val="4"/>
+        </w:numPr>
+      </w:pPr>
+      <w:r>
+        <w:lastRenderedPageBreak/>
+        <w:t>Looping HashMap</w:t>
+      </w:r>
+    </w:p>
+    <w:p>
+      <w:pPr>
+        <w:rPr>
+          <w:rFonts w:ascii="Trebuchet MS" w:hAnsi="Trebuchet MS"/>
+          <w:color w:val="000000"/>
+        </w:rPr>
+      </w:pPr>
+      <w:r>
+        <w:t xml:space="preserve">Link: </w:t>
+      </w:r>
+      <w:hyperlink r:id="rId34" w:history="1">
+        <w:r>
+          <w:rPr>
+            <w:rStyle w:val="Hyperlink"/>
+          </w:rPr>
+          <w:t>http://javarevisited.blogspot.com/2011/12/how-to-traverse-or-loop-hashmap-in-java.html</w:t>
+        </w:r>
+      </w:hyperlink>
+      <w:r>
+        <w:br/>
+      </w:r>
+      <w:bookmarkStart w:id="11" w:name="_MON_1552193539"/>
+      <w:bookmarkEnd w:id="11"/>
+      <w:r>
+        <w:rPr>
+          <w:rFonts w:ascii="Trebuchet MS" w:hAnsi="Trebuchet MS"/>
+          <w:color w:val="000000"/>
+        </w:rPr>
+        <w:object w:dxaOrig="9360" w:dyaOrig="612">
+          <v:shape id="_x0000_i1055" type="#_x0000_t75" style="width:468pt;height:30.55pt" o:ole="">
+            <v:imagedata r:id="rId35" o:title=""/>
+          </v:shape>
+          <o:OLEObject Type="Embed" ProgID="Word.OpenDocumentText.12" ShapeID="_x0000_i1055" DrawAspect="Content" ObjectID="_1552193910" r:id="rId36"/>
+        </w:object>
+      </w:r>
+    </w:p>
+    <w:bookmarkStart w:id="12" w:name="_MON_1552193565"/>
+    <w:bookmarkEnd w:id="12"/>
+    <w:p>
+      <w:pPr>
+        <w:rPr>
+          <w:rFonts w:ascii="Trebuchet MS" w:hAnsi="Trebuchet MS"/>
+          <w:color w:val="000000"/>
+        </w:rPr>
+      </w:pPr>
+      <w:r>
+        <w:rPr>
+          <w:rFonts w:ascii="Trebuchet MS" w:hAnsi="Trebuchet MS"/>
+          <w:color w:val="000000"/>
+        </w:rPr>
+        <w:object w:dxaOrig="9360" w:dyaOrig="5064">
+          <v:shape id="_x0000_i1052" type="#_x0000_t75" style="width:468pt;height:253.35pt" o:ole="">
+            <v:imagedata r:id="rId37" o:title=""/>
+          </v:shape>
+          <o:OLEObject Type="Embed" ProgID="Word.OpenDocumentText.12" ShapeID="_x0000_i1052" DrawAspect="Content" ObjectID="_1552193911" r:id="rId38"/>
+        </w:object>
+      </w:r>
+    </w:p>
+    <w:bookmarkStart w:id="13" w:name="_MON_1552193588"/>
+    <w:bookmarkEnd w:id="13"/>
+    <w:p>
+      <w:pPr>
+        <w:rPr>
+          <w:rFonts w:ascii="Trebuchet MS" w:hAnsi="Trebuchet MS"/>
+          <w:color w:val="000000"/>
+        </w:rPr>
+      </w:pPr>
+      <w:r>
+        <w:rPr>
+          <w:rFonts w:ascii="Trebuchet MS" w:hAnsi="Trebuchet MS"/>
+          <w:color w:val="000000"/>
+        </w:rPr>
+        <w:object w:dxaOrig="9360" w:dyaOrig="4567">
+          <v:shape id="_x0000_i1049" type="#_x0000_t75" style="width:468pt;height:228.25pt" o:ole="">
+            <v:imagedata r:id="rId39" o:title=""/>
+          </v:shape>
+          <o:OLEObject Type="Embed" ProgID="Word.OpenDocumentText.12" ShapeID="_x0000_i1049" DrawAspect="Content" ObjectID="_1552193912" r:id="rId40"/>
+        </w:object>
+      </w:r>
+    </w:p>
+    <w:bookmarkStart w:id="14" w:name="_MON_1552193611"/>
+    <w:bookmarkEnd w:id="14"/>
+    <w:p>
+      <w:r>
+        <w:rPr>
+          <w:rFonts w:ascii="Trebuchet MS" w:hAnsi="Trebuchet MS"/>
+          <w:color w:val="000000"/>
+        </w:rPr>
+        <w:object w:dxaOrig="9360" w:dyaOrig="4239">
+          <v:shape id="_x0000_i1046" type="#_x0000_t75" style="width:468pt;height:211.9pt" o:ole="">
+            <v:imagedata r:id="rId41" o:title=""/>
+          </v:shape>
+          <o:OLEObject Type="Embed" ProgID="Word.OpenDocumentText.12" ShapeID="_x0000_i1046" DrawAspect="Content" ObjectID="_1552193913" r:id="rId42"/>
+        </w:object>
+      </w:r>
+      <w:r>
+        <w:rPr>
+          <w:rFonts w:ascii="Trebuchet MS" w:hAnsi="Trebuchet MS"/>
+          <w:color w:val="000000"/>
+        </w:rPr>
+        <w:br/>
+      </w:r>
+      <w:r>
+        <w:rPr>
+          <w:rFonts w:ascii="Trebuchet MS" w:hAnsi="Trebuchet MS"/>
+          <w:color w:val="000000"/>
+        </w:rPr>
+        <w:br/>
+      </w:r>
+      <w:bookmarkStart w:id="15" w:name="_MON_1552193661"/>
+      <w:bookmarkEnd w:id="15"/>
+      <w:r>
+        <w:object w:dxaOrig="9360" w:dyaOrig="4647">
+          <v:shape id="_x0000_i1058" type="#_x0000_t75" style="width:468pt;height:232.3pt" o:ole="">
+            <v:imagedata r:id="rId43" o:title=""/>
+          </v:shape>
+          <o:OLEObject Type="Embed" ProgID="Word.OpenDocumentText.12" ShapeID="_x0000_i1058" DrawAspect="Content" ObjectID="_1552193914" r:id="rId44"/>
+        </w:object>
+      </w:r>
     </w:p>
     <w:sectPr>
       <w:pgSz w:w="12240" w:h="15840"/>
-      <w:pgMar w:top="1440" w:right="1440" w:bottom="1440" w:left="1440" w:header="720" w:footer="720" w:gutter="0"/>
+      <w:pgMar w:top="1440" w:right="1440" w:bottom="540" w:left="1440" w:header="720" w:footer="720" w:gutter="0"/>
       <w:cols w:space="720"/>
       <w:docGrid w:linePitch="360"/>
     </w:sectPr>
@@ -1571,6 +1763,11 @@
       <w:color w:val="404040" w:themeColor="text1" w:themeTint="BF"/>
     </w:rPr>
   </w:style>
+  <w:style w:type="character" w:customStyle="1" w:styleId="apple-converted-space">
+    <w:name w:val="apple-converted-space"/>
+    <w:basedOn w:val="DefaultParagraphFont"/>
+    <w:rsid w:val="00A01956"/>
+  </w:style>
 </w:styles>
 </file>
 
@@ -1833,4 +2030,16 @@
     </a:ext>
   </a:extLst>
 </a:theme>
+</file>
+
+<file path=customXml/item1.xml><?xml version="1.0" encoding="utf-8"?>
+<b:Sources xmlns:b="http://schemas.openxmlformats.org/officeDocument/2006/bibliography" xmlns="http://schemas.openxmlformats.org/officeDocument/2006/bibliography" SelectedStyle="\APASixthEditionOfficeOnline.xsl" StyleName="APA" Version="6"/>
+</file>
+
+<file path=customXml/itemProps1.xml><?xml version="1.0" encoding="utf-8"?>
+<ds:datastoreItem xmlns:ds="http://schemas.openxmlformats.org/officeDocument/2006/customXml" ds:itemID="{086CA7E8-1BBA-49EE-B6D1-1C2B1D2C7E86}">
+  <ds:schemaRefs>
+    <ds:schemaRef ds:uri="http://schemas.openxmlformats.org/officeDocument/2006/bibliography"/>
+  </ds:schemaRefs>
+</ds:datastoreItem>
 </file>
</xml_diff>